<commit_message>
Added git hub reference
</commit_message>
<xml_diff>
--- a/Customizing the cPanel User Interface.docx
+++ b/Customizing the cPanel User Interface.docx
@@ -5184,23 +5184,39 @@
         <w:t>What other topics would you like to see in the future?</w:t>
       </w:r>
     </w:p>
-    <w:p/>
-    <w:p/>
-    <w:p>
-      <w:pPr>
-        <w:rPr>
-          <w:b/>
-        </w:rPr>
-      </w:pPr>
+    <w:p>
+      <w:pPr>
+        <w:rPr>
+          <w:b/>
+        </w:rPr>
+      </w:pPr>
+      <w:r>
+        <w:rPr>
+          <w:b/>
+        </w:rPr>
+        <w:t>Where can you get this presentation?</w:t>
+      </w:r>
+    </w:p>
+    <w:p>
       <w:bookmarkStart w:id="0" w:name="_GoBack"/>
       <w:r>
+        <w:t>https://github.com/tomgreen98/cpanelconf2013</w:t>
+      </w:r>
+    </w:p>
+    <w:bookmarkEnd w:id="0"/>
+    <w:p>
+      <w:pPr>
+        <w:rPr>
+          <w:b/>
+        </w:rPr>
+      </w:pPr>
+      <w:r>
         <w:rPr>
           <w:b/>
         </w:rPr>
         <w:t>Questions?</w:t>
       </w:r>
     </w:p>
-    <w:bookmarkEnd w:id="0"/>
     <w:sectPr>
       <w:pgSz w:w="12240" w:h="15840"/>
       <w:pgMar w:top="1440" w:right="1440" w:bottom="1440" w:left="1440" w:header="720" w:footer="720" w:gutter="0"/>

</xml_diff>